<commit_message>
Added more to tech art bit
</commit_message>
<xml_diff>
--- a/Bradley_McDonald_AssesmentCriteria.docx
+++ b/Bradley_McDonald_AssesmentCriteria.docx
@@ -6043,7 +6043,16 @@
         <w:t xml:space="preserve">hat would adhere to their role. Whilst branching into artist or programmer depending on workload. The artist would create 3D models, unwrap, texture and import into engine for the designers to place within the game. The Programmer would </w:t>
       </w:r>
       <w:r>
-        <w:t xml:space="preserve">focus primarily on Enemy AI and fixes bugs when attempting to build the game. The Designers would create tools and polish to the game in the form of particle effects or sound whilst creating and designing multiple levels for the player to navigate in the Unreal Engine (Epic Games,1998). </w:t>
+        <w:t xml:space="preserve">focus primarily on Enemy AI and fixes bugs when attempting to build the game. The Designers would create tools and polish to the game in the form of particle effects or sound whilst creating and designing multiple levels for the player to navigate in the </w:t>
+      </w:r>
+      <w:r>
+        <w:rPr>
+          <w:highlight w:val="yellow"/>
+        </w:rPr>
+        <w:t>Unreal Engine (Epic Games,1998).</w:t>
+      </w:r>
+      <w:r>
+        <w:t xml:space="preserve"> </w:t>
       </w:r>
     </w:p>
     <w:p>
@@ -6118,12 +6127,7 @@
         <w:t>number</w:t>
       </w:r>
       <w:r>
-        <w:t xml:space="preserve"> </w:t>
-      </w:r>
-      <w:bookmarkStart w:id="6" w:name="_GoBack"/>
-      <w:bookmarkEnd w:id="6"/>
-      <w:r>
-        <w:t xml:space="preserve">of visual glitches to do with animations, of which needed polishing. </w:t>
+        <w:t xml:space="preserve"> of visual glitches to do with animations, of which needed polishing. </w:t>
       </w:r>
       <w:r>
         <w:t>The game itself was playable with one main level. However, with th</w:t>
@@ -6158,7 +6162,7 @@
           <w:sz w:val="32"/>
         </w:rPr>
       </w:pPr>
-      <w:bookmarkStart w:id="7" w:name="_Toc4965598"/>
+      <w:bookmarkStart w:id="6" w:name="_Toc4965598"/>
       <w:r>
         <w:rPr>
           <w:sz w:val="32"/>
@@ -6172,7 +6176,7 @@
         </w:rPr>
         <w:t>Introduction</w:t>
       </w:r>
-      <w:bookmarkEnd w:id="7"/>
+      <w:bookmarkEnd w:id="6"/>
     </w:p>
     <w:p>
       <w:r>
@@ -6223,14 +6227,14 @@
       <w:pPr>
         <w:pStyle w:val="Heading1"/>
       </w:pPr>
-      <w:bookmarkStart w:id="8" w:name="_Toc4965599"/>
+      <w:bookmarkStart w:id="7" w:name="_Toc4965599"/>
       <w:r>
         <w:t>3.</w:t>
       </w:r>
       <w:r>
         <w:t>Technical Art</w:t>
       </w:r>
-      <w:bookmarkEnd w:id="8"/>
+      <w:bookmarkEnd w:id="7"/>
     </w:p>
     <w:p>
       <w:pPr>
@@ -6245,6 +6249,31 @@
       <w:r>
         <w:t>The job of a technical artist is to utilise both art and programming to create a multitude of tools so that Designers can speedily design, create and test level layouts and adjust them easily based on feedback. Be that feedback internal or external.</w:t>
       </w:r>
+      <w:r>
+        <w:t xml:space="preserve"> As the </w:t>
+      </w:r>
+      <w:r>
+        <w:t>writer’s</w:t>
+      </w:r>
+      <w:r>
+        <w:t xml:space="preserve"> role of being a designer, with experience in both art and programming. The job was possible. With being a designer, the writer was able to tailor the tools so that a fellow designer would be able to fully utilise the tool with little or no tutorial.</w:t>
+      </w:r>
+      <w:r>
+        <w:t xml:space="preserve"> As they knew themselves of what a tool needed and how it needed to function in the editor. </w:t>
+      </w:r>
+    </w:p>
+    <w:p>
+      <w:r>
+        <w:t xml:space="preserve">Another task that comes with a technical artist it to optimise the game by viewing the </w:t>
+      </w:r>
+      <w:r>
+        <w:t>in engine profiler to see if any imported assets effect the game in either by performance (Frames per second) or they create visual glitches (Assets appears or disappearing in player view)</w:t>
+      </w:r>
+      <w:r>
+        <w:t>.</w:t>
+      </w:r>
+      <w:bookmarkStart w:id="8" w:name="_GoBack"/>
+      <w:bookmarkEnd w:id="8"/>
     </w:p>
     <w:p/>
     <w:p>
@@ -6475,6 +6504,7 @@
       </w:pPr>
       <w:bookmarkStart w:id="18" w:name="_Toc4965609"/>
       <w:r>
+        <w:lastRenderedPageBreak/>
         <w:t>Conclusion</w:t>
       </w:r>
       <w:bookmarkEnd w:id="18"/>
@@ -10556,7 +10586,7 @@
 </file>
 
 <file path=customXml/itemProps1.xml><?xml version="1.0" encoding="utf-8"?>
-<ds:datastoreItem xmlns:ds="http://schemas.openxmlformats.org/officeDocument/2006/customXml" ds:itemID="{6A423C7C-C751-4CB5-A53D-194F0B15F6A8}">
+<ds:datastoreItem xmlns:ds="http://schemas.openxmlformats.org/officeDocument/2006/customXml" ds:itemID="{E1AACA1A-2BED-4697-B662-19FAD71A0AFD}">
   <ds:schemaRefs>
     <ds:schemaRef ds:uri="http://schemas.openxmlformats.org/officeDocument/2006/bibliography"/>
   </ds:schemaRefs>

</xml_diff>

<commit_message>
changes to tech art and added cites
</commit_message>
<xml_diff>
--- a/Bradley_McDonald_AssesmentCriteria.docx
+++ b/Bradley_McDonald_AssesmentCriteria.docx
@@ -3751,25 +3751,7 @@
                                       <w:rPr>
                                         <w:sz w:val="48"/>
                                       </w:rPr>
-                                      <w:t>Core Mechanics and their effect o</w:t>
-                                    </w:r>
-                                    <w:r>
-                                      <w:rPr>
-                                        <w:sz w:val="48"/>
-                                      </w:rPr>
-                                      <w:t>n</w:t>
-                                    </w:r>
-                                    <w:r>
-                                      <w:rPr>
-                                        <w:sz w:val="48"/>
-                                      </w:rPr>
-                                      <w:t xml:space="preserve"> D</w:t>
-                                    </w:r>
-                                    <w:r>
-                                      <w:rPr>
-                                        <w:sz w:val="48"/>
-                                      </w:rPr>
-                                      <w:t>evelopment</w:t>
+                                      <w:t xml:space="preserve">Individual Report </w:t>
                                     </w:r>
                                   </w:sdtContent>
                                 </w:sdt>
@@ -3789,7 +3771,33 @@
                                     <w:sz w:val="36"/>
                                     <w:szCs w:val="36"/>
                                   </w:rPr>
-                                  <w:t xml:space="preserve">Assessment Criteria </w:t>
+                                  <w:t xml:space="preserve">Assessment </w:t>
+                                </w:r>
+                                <w:r>
+                                  <w:rPr>
+                                    <w:color w:val="404040" w:themeColor="text1" w:themeTint="BF"/>
+                                    <w:sz w:val="36"/>
+                                    <w:szCs w:val="36"/>
+                                  </w:rPr>
+                                  <w:t>02</w:t>
+                                </w:r>
+                              </w:p>
+                              <w:p>
+                                <w:pPr>
+                                  <w:spacing w:before="120"/>
+                                  <w:rPr>
+                                    <w:color w:val="404040" w:themeColor="text1" w:themeTint="BF"/>
+                                    <w:sz w:val="36"/>
+                                    <w:szCs w:val="36"/>
+                                  </w:rPr>
+                                </w:pPr>
+                                <w:r>
+                                  <w:rPr>
+                                    <w:color w:val="404040" w:themeColor="text1" w:themeTint="BF"/>
+                                    <w:sz w:val="36"/>
+                                    <w:szCs w:val="36"/>
+                                  </w:rPr>
+                                  <w:t xml:space="preserve"> </w:t>
                                 </w:r>
                               </w:p>
                               <w:p>
@@ -3932,25 +3940,7 @@
                                 <w:rPr>
                                   <w:sz w:val="48"/>
                                 </w:rPr>
-                                <w:t>Core Mechanics and their effect o</w:t>
-                              </w:r>
-                              <w:r>
-                                <w:rPr>
-                                  <w:sz w:val="48"/>
-                                </w:rPr>
-                                <w:t>n</w:t>
-                              </w:r>
-                              <w:r>
-                                <w:rPr>
-                                  <w:sz w:val="48"/>
-                                </w:rPr>
-                                <w:t xml:space="preserve"> D</w:t>
-                              </w:r>
-                              <w:r>
-                                <w:rPr>
-                                  <w:sz w:val="48"/>
-                                </w:rPr>
-                                <w:t>evelopment</w:t>
+                                <w:t xml:space="preserve">Individual Report </w:t>
                               </w:r>
                             </w:sdtContent>
                           </w:sdt>
@@ -3970,7 +3960,33 @@
                               <w:sz w:val="36"/>
                               <w:szCs w:val="36"/>
                             </w:rPr>
-                            <w:t xml:space="preserve">Assessment Criteria </w:t>
+                            <w:t xml:space="preserve">Assessment </w:t>
+                          </w:r>
+                          <w:r>
+                            <w:rPr>
+                              <w:color w:val="404040" w:themeColor="text1" w:themeTint="BF"/>
+                              <w:sz w:val="36"/>
+                              <w:szCs w:val="36"/>
+                            </w:rPr>
+                            <w:t>02</w:t>
+                          </w:r>
+                        </w:p>
+                        <w:p>
+                          <w:pPr>
+                            <w:spacing w:before="120"/>
+                            <w:rPr>
+                              <w:color w:val="404040" w:themeColor="text1" w:themeTint="BF"/>
+                              <w:sz w:val="36"/>
+                              <w:szCs w:val="36"/>
+                            </w:rPr>
+                          </w:pPr>
+                          <w:r>
+                            <w:rPr>
+                              <w:color w:val="404040" w:themeColor="text1" w:themeTint="BF"/>
+                              <w:sz w:val="36"/>
+                              <w:szCs w:val="36"/>
+                            </w:rPr>
+                            <w:t xml:space="preserve"> </w:t>
                           </w:r>
                         </w:p>
                         <w:p>
@@ -6264,16 +6280,32 @@
     </w:p>
     <w:p>
       <w:r>
-        <w:t xml:space="preserve">Another task that comes with a technical artist it to optimise the game by viewing the </w:t>
-      </w:r>
-      <w:r>
-        <w:t>in engine profiler to see if any imported assets effect the game in either by performance (Frames per second) or they create visual glitches (Assets appears or disappearing in player view)</w:t>
+        <w:t>Another task that comes with a technical artist it to optimise the game</w:t>
+      </w:r>
+      <w:r>
+        <w:t>,</w:t>
+      </w:r>
+      <w:r>
+        <w:t xml:space="preserve"> by viewing the </w:t>
+      </w:r>
+      <w:r>
+        <w:t>in-engine</w:t>
+      </w:r>
+      <w:r>
+        <w:t xml:space="preserve"> profiler</w:t>
+      </w:r>
+      <w:r>
+        <w:t>,</w:t>
+      </w:r>
+      <w:r>
+        <w:t xml:space="preserve"> to see if any imported assets effect the game in either by performance (Frames per second) or they create visual glitches (Assets appears or disappearing in player view)</w:t>
       </w:r>
       <w:r>
         <w:t>.</w:t>
       </w:r>
-      <w:bookmarkStart w:id="8" w:name="_GoBack"/>
-      <w:bookmarkEnd w:id="8"/>
+      <w:r>
+        <w:t xml:space="preserve"> This can lead to unanticipated stops in production of which then need to be solved before any new alteration or iterations are added to the game.</w:t>
+      </w:r>
     </w:p>
     <w:p/>
     <w:p>
@@ -6284,7 +6316,7 @@
           <w:u w:val="single"/>
         </w:rPr>
       </w:pPr>
-      <w:bookmarkStart w:id="9" w:name="_Toc4965600"/>
+      <w:bookmarkStart w:id="8" w:name="_Toc4965600"/>
       <w:r>
         <w:rPr>
           <w:u w:val="single"/>
@@ -6309,9 +6341,15 @@
         </w:rPr>
         <w:t>Designer Creating Technical Art</w:t>
       </w:r>
+      <w:bookmarkEnd w:id="8"/>
+    </w:p>
+    <w:p>
+      <w:r>
+        <w:t xml:space="preserve">The tools that were created, mostly relate to level design, with these new tools meant </w:t>
+      </w:r>
+      <w:bookmarkStart w:id="9" w:name="_GoBack"/>
       <w:bookmarkEnd w:id="9"/>
     </w:p>
-    <w:p/>
     <w:p/>
     <w:p/>
     <w:p>
@@ -6331,6 +6369,36 @@
       </w:r>
       <w:bookmarkEnd w:id="10"/>
     </w:p>
+    <w:p>
+      <w:pPr>
+        <w:pStyle w:val="ListParagraph"/>
+        <w:numPr>
+          <w:ilvl w:val="0"/>
+          <w:numId w:val="21"/>
+        </w:numPr>
+      </w:pPr>
+      <w:r>
+        <w:t>James Miller Uni lecture</w:t>
+      </w:r>
+    </w:p>
+    <w:p>
+      <w:pPr>
+        <w:pStyle w:val="ListParagraph"/>
+        <w:numPr>
+          <w:ilvl w:val="0"/>
+          <w:numId w:val="21"/>
+        </w:numPr>
+      </w:pPr>
+      <w:r>
+        <w:t>Real-time cinematography for games</w:t>
+      </w:r>
+      <w:r>
+        <w:t>-</w:t>
+      </w:r>
+      <w:r>
+        <w:t>by Hawkins, Brian</w:t>
+      </w:r>
+    </w:p>
     <w:p/>
     <w:p/>
     <w:p>
@@ -6346,15 +6414,16 @@
         <w:rPr>
           <w:u w:val="single"/>
         </w:rPr>
+        <w:lastRenderedPageBreak/>
         <w:t xml:space="preserve">3.1.2 </w:t>
       </w:r>
+      <w:bookmarkEnd w:id="11"/>
       <w:r>
         <w:rPr>
           <w:u w:val="single"/>
         </w:rPr>
-        <w:t>Planning the Tool Creation</w:t>
-      </w:r>
-      <w:bookmarkEnd w:id="11"/>
+        <w:t>How this work was approached (design etc)</w:t>
+      </w:r>
     </w:p>
     <w:p>
       <w:pPr>
@@ -6696,20 +6765,7 @@
       </w:r>
       <w:bookmarkEnd w:id="19"/>
     </w:p>
-    <w:p>
-      <w:pPr>
-        <w:jc w:val="both"/>
-        <w:rPr>
-          <w:rFonts w:ascii="Times New Roman" w:hAnsi="Times New Roman" w:cs="Times New Roman"/>
-        </w:rPr>
-      </w:pPr>
-      <w:r>
-        <w:rPr>
-          <w:rFonts w:ascii="Times New Roman" w:hAnsi="Times New Roman" w:cs="Times New Roman"/>
-        </w:rPr>
-        <w:t>Rocksteady Studios (2015). Batman: Arkham Knight [Video Game], London, England: Warner Bros. Interactive Entertainment.</w:t>
-      </w:r>
-    </w:p>
+    <w:p/>
     <w:p>
       <w:pPr>
         <w:jc w:val="both"/>
@@ -6764,153 +6820,45 @@
     <w:p>
       <w:pPr>
         <w:jc w:val="both"/>
-      </w:pPr>
-      <w:hyperlink r:id="rId8" w:history="1">
-        <w:r>
-          <w:rPr>
-            <w:rStyle w:val="Hyperlink"/>
-          </w:rPr>
-          <w:t>http://www.lostgarden.com/search?q=game+mechanics</w:t>
-        </w:r>
-      </w:hyperlink>
-    </w:p>
-    <w:p>
-      <w:pPr>
-        <w:jc w:val="both"/>
-      </w:pPr>
-      <w:r>
-        <w:t>Rouse, R. (2005). Game Design: Theory and Practice. 2nd ed. [</w:t>
+        <w:rPr>
+          <w:rFonts w:ascii="Helvetica" w:hAnsi="Helvetica" w:cs="Helvetica"/>
+          <w:color w:val="555555"/>
+          <w:sz w:val="21"/>
+          <w:szCs w:val="21"/>
+          <w:shd w:val="clear" w:color="auto" w:fill="FFFFFF"/>
+        </w:rPr>
+      </w:pPr>
+      <w:r>
+        <w:rPr>
+          <w:rFonts w:ascii="Helvetica" w:hAnsi="Helvetica" w:cs="Helvetica"/>
+          <w:color w:val="555555"/>
+          <w:sz w:val="21"/>
+          <w:szCs w:val="21"/>
+          <w:shd w:val="clear" w:color="auto" w:fill="FFFFFF"/>
+        </w:rPr>
+        <w:t xml:space="preserve">Hawkins, BM 2005, Real-Time Cinematography for Games, Charles River Media, Hingham. Available from: ProQuest </w:t>
       </w:r>
       <w:proofErr w:type="spellStart"/>
       <w:r>
-        <w:t>ebook</w:t>
+        <w:rPr>
+          <w:rFonts w:ascii="Helvetica" w:hAnsi="Helvetica" w:cs="Helvetica"/>
+          <w:color w:val="555555"/>
+          <w:sz w:val="21"/>
+          <w:szCs w:val="21"/>
+          <w:shd w:val="clear" w:color="auto" w:fill="FFFFFF"/>
+        </w:rPr>
+        <w:t>Ebook</w:t>
       </w:r>
       <w:proofErr w:type="spellEnd"/>
       <w:r>
-        <w:t xml:space="preserve">] Plano: </w:t>
-      </w:r>
-      <w:proofErr w:type="spellStart"/>
-      <w:r>
-        <w:t>Wordware</w:t>
-      </w:r>
-      <w:proofErr w:type="spellEnd"/>
-      <w:r>
-        <w:t xml:space="preserve"> Publishing, Inc, p.310. Available at: https://gamifique.files.wordpress.com/2011/11/5-game-design-theory-and-practice.pdf [Accessed 20 Nov. 2018].</w:t>
-      </w:r>
-    </w:p>
-    <w:p>
-      <w:pPr>
-        <w:jc w:val="both"/>
-      </w:pPr>
-      <w:r>
-        <w:t>https://www.gamesradar.com/uk/</w:t>
-      </w:r>
-    </w:p>
-    <w:p>
-      <w:pPr>
-        <w:jc w:val="both"/>
-      </w:pPr>
-      <w:hyperlink r:id="rId9" w:history="1">
-        <w:r>
-          <w:rPr>
-            <w:rStyle w:val="Hyperlink"/>
-          </w:rPr>
-          <w:t>https://www.gamesradar.com/uk/a-lot-of-kratos-journey-is-mirroring-my-own-watch-our-interview-with-god-of-wars-cory-barlog/</w:t>
-        </w:r>
-      </w:hyperlink>
-      <w:r>
-        <w:t xml:space="preserve"> </w:t>
-      </w:r>
-      <w:r>
-        <w:t xml:space="preserve">– God of war </w:t>
-      </w:r>
-      <w:proofErr w:type="gramStart"/>
-      <w:r>
-        <w:t xml:space="preserve">interview  </w:t>
-      </w:r>
-      <w:r>
-        <w:t>3:45</w:t>
-      </w:r>
-      <w:proofErr w:type="gramEnd"/>
-      <w:r>
-        <w:t xml:space="preserve"> – 4:25</w:t>
-      </w:r>
-    </w:p>
-    <w:p>
-      <w:pPr>
-        <w:jc w:val="both"/>
-      </w:pPr>
-      <w:hyperlink r:id="rId10" w:history="1">
-        <w:r>
-          <w:rPr>
-            <w:rStyle w:val="Hyperlink"/>
-          </w:rPr>
-          <w:t>https://www.youtube.com/watch?v=cWUiknGt_PA&amp;index=42&amp;list=PLC4v6lyVR1vXWQ8tH6gs-_b1VcAZiyeQK</w:t>
-        </w:r>
-      </w:hyperlink>
-      <w:r>
-        <w:t xml:space="preserve"> – Amazing games almost destroyed by terrible mechanics.</w:t>
-      </w:r>
-    </w:p>
-    <w:p>
-      <w:pPr>
-        <w:jc w:val="both"/>
-      </w:pPr>
-      <w:r>
-        <w:t>http://whatculture.com/gaming/6-amazing-video-games-almost-destroyed-by-terrible-mechanics</w:t>
-      </w:r>
-    </w:p>
-    <w:p>
-      <w:pPr>
-        <w:jc w:val="both"/>
-      </w:pPr>
-      <w:hyperlink r:id="rId11" w:history="1">
-        <w:r>
-          <w:rPr>
-            <w:rStyle w:val="Hyperlink"/>
-          </w:rPr>
-          <w:t>https://www.youtube.com/watch?v=GXdfU2DoF8o&amp;index=41&amp;t=5s&amp;list=PLC4v6lyVR1vXWQ8tH6gs-_b1VcAZiyeQK</w:t>
-        </w:r>
-      </w:hyperlink>
-      <w:r>
-        <w:t xml:space="preserve"> – PAX 2011</w:t>
-      </w:r>
-    </w:p>
-    <w:p>
-      <w:pPr>
-        <w:jc w:val="both"/>
-      </w:pPr>
-      <w:hyperlink r:id="rId12" w:history="1">
-        <w:r>
-          <w:rPr>
-            <w:rStyle w:val="Hyperlink"/>
-          </w:rPr>
-          <w:t>https://www.youtube.com/watch?v=JgG--74XExY</w:t>
-        </w:r>
-      </w:hyperlink>
-      <w:r>
-        <w:t xml:space="preserve"> – Sonic Adventure 2 - </w:t>
-      </w:r>
-      <w:proofErr w:type="spellStart"/>
-      <w:r>
-        <w:t>ProJared</w:t>
-      </w:r>
-      <w:proofErr w:type="spellEnd"/>
-    </w:p>
-    <w:p>
-      <w:pPr>
-        <w:jc w:val="both"/>
-      </w:pPr>
-      <w:hyperlink r:id="rId13" w:history="1">
-        <w:r>
-          <w:rPr>
-            <w:rStyle w:val="Hyperlink"/>
-          </w:rPr>
-          <w:t>https://www.youtube.com/watch?v=lQRr3pXxsGo&amp;index=42&amp;t=0s&amp;list=PLC4v6lyVR1vXWQ8tH6gs-_b1VcAZiyeQK</w:t>
-        </w:r>
-      </w:hyperlink>
-      <w:r>
-        <w:t xml:space="preserve"> – Mechanics of movement</w:t>
+        <w:rPr>
+          <w:rFonts w:ascii="Helvetica" w:hAnsi="Helvetica" w:cs="Helvetica"/>
+          <w:color w:val="555555"/>
+          <w:sz w:val="21"/>
+          <w:szCs w:val="21"/>
+          <w:shd w:val="clear" w:color="auto" w:fill="FFFFFF"/>
+        </w:rPr>
+        <w:t xml:space="preserve"> Central. [1 April 2019].</w:t>
       </w:r>
     </w:p>
     <w:p>
@@ -6922,21 +6870,13 @@
       </w:pPr>
       <w:r>
         <w:rPr>
-          <w:rFonts w:ascii="Times New Roman" w:hAnsi="Times New Roman" w:cs="Times New Roman"/>
+          <w:rFonts w:ascii="Helvetica" w:hAnsi="Helvetica" w:cs="Helvetica"/>
+          <w:color w:val="555555"/>
+          <w:sz w:val="21"/>
+          <w:szCs w:val="21"/>
+          <w:shd w:val="clear" w:color="auto" w:fill="FFFFFF"/>
         </w:rPr>
-        <w:t>Nintendo Entertainment Planning &amp; Development (2017</w:t>
-      </w:r>
-      <w:r>
-        <w:rPr>
-          <w:rFonts w:ascii="Times New Roman" w:hAnsi="Times New Roman" w:cs="Times New Roman"/>
-        </w:rPr>
-        <w:t xml:space="preserve">). Super Mario Odyssey [Video Game], </w:t>
-      </w:r>
-      <w:r>
-        <w:rPr>
-          <w:rFonts w:ascii="Times New Roman" w:hAnsi="Times New Roman" w:cs="Times New Roman"/>
-        </w:rPr>
-        <w:t>Kyoto, Japan: Nintendo.</w:t>
+        <w:t>HacknPlan</w:t>
       </w:r>
     </w:p>
     <w:p>
@@ -6944,157 +6884,20 @@
         <w:jc w:val="both"/>
       </w:pPr>
       <w:r>
-        <w:t xml:space="preserve">Mixamo.com. (2018). Mixamo. [online] Available at: https://www.mixamo.com/ [Accessed </w:t>
-      </w:r>
-      <w:r>
-        <w:t>18 Sept</w:t>
-      </w:r>
-      <w:r>
-        <w:t>. 2018].</w:t>
-      </w:r>
-    </w:p>
-    <w:p>
-      <w:pPr>
-        <w:jc w:val="both"/>
-        <w:rPr>
-          <w:rFonts w:ascii="Times New Roman" w:hAnsi="Times New Roman" w:cs="Times New Roman"/>
-        </w:rPr>
-      </w:pPr>
-      <w:r>
-        <w:rPr>
-          <w:rFonts w:ascii="Times New Roman" w:hAnsi="Times New Roman" w:cs="Times New Roman"/>
-        </w:rPr>
-        <w:t>Sonic Team (2001). Sonic Adventure 2 [Video Game</w:t>
-      </w:r>
-      <w:r>
-        <w:rPr>
-          <w:rFonts w:ascii="Times New Roman" w:hAnsi="Times New Roman" w:cs="Times New Roman"/>
-        </w:rPr>
-        <w:t>], Tokyo</w:t>
-      </w:r>
-      <w:r>
-        <w:rPr>
-          <w:rFonts w:ascii="Times New Roman" w:hAnsi="Times New Roman" w:cs="Times New Roman"/>
-        </w:rPr>
-        <w:t>, Japan: Sega.</w:t>
-      </w:r>
-    </w:p>
-    <w:p>
-      <w:pPr>
-        <w:jc w:val="both"/>
-        <w:rPr>
-          <w:rFonts w:ascii="Times New Roman" w:hAnsi="Times New Roman" w:cs="Times New Roman"/>
-        </w:rPr>
-      </w:pPr>
-      <w:r>
-        <w:rPr>
-          <w:rFonts w:ascii="Times New Roman" w:hAnsi="Times New Roman" w:cs="Times New Roman"/>
-        </w:rPr>
-        <w:t>Insomniac Games (1999). Spyro 2: Ripto’s Rage</w:t>
-      </w:r>
-      <w:r>
-        <w:rPr>
-          <w:rFonts w:ascii="Times New Roman" w:hAnsi="Times New Roman" w:cs="Times New Roman"/>
-        </w:rPr>
-        <w:t xml:space="preserve"> [Video Game</w:t>
-      </w:r>
-      <w:r>
-        <w:rPr>
-          <w:rFonts w:ascii="Times New Roman" w:hAnsi="Times New Roman" w:cs="Times New Roman"/>
-        </w:rPr>
-        <w:t>], Burbank</w:t>
-      </w:r>
-      <w:r>
-        <w:rPr>
-          <w:rFonts w:ascii="Times New Roman" w:hAnsi="Times New Roman" w:cs="Times New Roman"/>
-        </w:rPr>
-        <w:t>, CA: Sony Interactive Entertainment.</w:t>
-      </w:r>
-    </w:p>
-    <w:p>
-      <w:pPr>
-        <w:jc w:val="both"/>
-        <w:rPr>
-          <w:rFonts w:ascii="Times New Roman" w:hAnsi="Times New Roman" w:cs="Times New Roman"/>
-        </w:rPr>
-      </w:pPr>
-      <w:r>
-        <w:rPr>
-          <w:rFonts w:ascii="Times New Roman" w:hAnsi="Times New Roman" w:cs="Times New Roman"/>
-        </w:rPr>
-        <w:t>Playtonic Games (2017). Yooka-Laylee [Video Game</w:t>
-      </w:r>
-      <w:r>
-        <w:rPr>
-          <w:rFonts w:ascii="Times New Roman" w:hAnsi="Times New Roman" w:cs="Times New Roman"/>
-        </w:rPr>
-        <w:t>], Staffordshire</w:t>
-      </w:r>
-      <w:r>
-        <w:rPr>
-          <w:rFonts w:ascii="Times New Roman" w:hAnsi="Times New Roman" w:cs="Times New Roman"/>
-        </w:rPr>
-        <w:t>, England</w:t>
-      </w:r>
-      <w:r>
-        <w:rPr>
-          <w:rFonts w:ascii="Times New Roman" w:hAnsi="Times New Roman" w:cs="Times New Roman"/>
-        </w:rPr>
-        <w:t>: Team17 Digital Limited.</w:t>
-      </w:r>
-    </w:p>
-    <w:p>
-      <w:pPr>
-        <w:jc w:val="both"/>
-      </w:pPr>
-      <w:hyperlink r:id="rId14" w:history="1">
-        <w:r>
-          <w:rPr>
-            <w:rStyle w:val="Hyperlink"/>
-          </w:rPr>
-          <w:t>https://www.gdcvault.com/play/1024405/Low-Poly-Modeling-Style-Through?fbclid=IwAR3qbTeOgNm1D0kyHe1g2UMo3zuFIgINisLWS5qxe3T8C-Y8WQIzlxFTmQU</w:t>
-        </w:r>
-      </w:hyperlink>
-      <w:r>
-        <w:t xml:space="preserve"> – Polygonal bread crumbing (Ethan, Redd) 2017- 18 min mark</w:t>
-      </w:r>
-    </w:p>
-    <w:p>
-      <w:pPr>
-        <w:jc w:val="both"/>
-      </w:pPr>
-      <w:r>
-        <w:t>SIE Santa Monica Studio (2018). God of War [Video Game</w:t>
+        <w:t>Unique New Academic Degree in Visual &amp; Game Programming for Southern California; Curriculum to Train 'Technical Artists' for Animation and Video Game Industries 2006</w:t>
       </w:r>
       <w:proofErr w:type="gramStart"/>
       <w:r>
-        <w:t>],Santa</w:t>
+        <w:t>, ,</w:t>
       </w:r>
       <w:proofErr w:type="gramEnd"/>
       <w:r>
-        <w:t xml:space="preserve"> Monica, CA: Sony Interactive Entertainment.</w:t>
-      </w:r>
-    </w:p>
-    <w:p>
-      <w:pPr>
-        <w:jc w:val="both"/>
-      </w:pPr>
-      <w:r>
-        <w:t xml:space="preserve">Nintendo </w:t>
-      </w:r>
-      <w:r>
-        <w:t>(2007) The Legend of Zelda: Phantom Hourglass [Video Game],</w:t>
-      </w:r>
-      <w:r>
-        <w:rPr>
-          <w:rFonts w:ascii="Times New Roman" w:hAnsi="Times New Roman" w:cs="Times New Roman"/>
-        </w:rPr>
-        <w:t xml:space="preserve"> Kyoto, Japan: Nintendo.</w:t>
+        <w:t xml:space="preserve"> PR Newswire Association LLC, New York</w:t>
       </w:r>
     </w:p>
     <w:sectPr>
-      <w:headerReference w:type="default" r:id="rId15"/>
-      <w:footerReference w:type="default" r:id="rId16"/>
+      <w:headerReference w:type="default" r:id="rId8"/>
+      <w:footerReference w:type="default" r:id="rId9"/>
       <w:pgSz w:w="11906" w:h="16838"/>
       <w:pgMar w:top="1440" w:right="1440" w:bottom="1440" w:left="1440" w:header="708" w:footer="708" w:gutter="0"/>
       <w:pgNumType w:start="0"/>
@@ -8380,6 +8183,119 @@
     </w:lvl>
   </w:abstractNum>
   <w:abstractNum w:abstractNumId="10" w15:restartNumberingAfterBreak="0">
+    <w:nsid w:val="5CB007F9"/>
+    <w:multiLevelType w:val="hybridMultilevel"/>
+    <w:tmpl w:val="0E7022B8"/>
+    <w:lvl w:ilvl="0" w:tplc="08090001">
+      <w:start w:val="1"/>
+      <w:numFmt w:val="bullet"/>
+      <w:lvlText w:val=""/>
+      <w:lvlJc w:val="left"/>
+      <w:pPr>
+        <w:ind w:left="720" w:hanging="360"/>
+      </w:pPr>
+      <w:rPr>
+        <w:rFonts w:ascii="Symbol" w:hAnsi="Symbol" w:hint="default"/>
+      </w:rPr>
+    </w:lvl>
+    <w:lvl w:ilvl="1" w:tplc="08090003" w:tentative="1">
+      <w:start w:val="1"/>
+      <w:numFmt w:val="bullet"/>
+      <w:lvlText w:val="o"/>
+      <w:lvlJc w:val="left"/>
+      <w:pPr>
+        <w:ind w:left="1440" w:hanging="360"/>
+      </w:pPr>
+      <w:rPr>
+        <w:rFonts w:ascii="Courier New" w:hAnsi="Courier New" w:cs="Courier New" w:hint="default"/>
+      </w:rPr>
+    </w:lvl>
+    <w:lvl w:ilvl="2" w:tplc="08090005" w:tentative="1">
+      <w:start w:val="1"/>
+      <w:numFmt w:val="bullet"/>
+      <w:lvlText w:val=""/>
+      <w:lvlJc w:val="left"/>
+      <w:pPr>
+        <w:ind w:left="2160" w:hanging="360"/>
+      </w:pPr>
+      <w:rPr>
+        <w:rFonts w:ascii="Wingdings" w:hAnsi="Wingdings" w:hint="default"/>
+      </w:rPr>
+    </w:lvl>
+    <w:lvl w:ilvl="3" w:tplc="08090001" w:tentative="1">
+      <w:start w:val="1"/>
+      <w:numFmt w:val="bullet"/>
+      <w:lvlText w:val=""/>
+      <w:lvlJc w:val="left"/>
+      <w:pPr>
+        <w:ind w:left="2880" w:hanging="360"/>
+      </w:pPr>
+      <w:rPr>
+        <w:rFonts w:ascii="Symbol" w:hAnsi="Symbol" w:hint="default"/>
+      </w:rPr>
+    </w:lvl>
+    <w:lvl w:ilvl="4" w:tplc="08090003" w:tentative="1">
+      <w:start w:val="1"/>
+      <w:numFmt w:val="bullet"/>
+      <w:lvlText w:val="o"/>
+      <w:lvlJc w:val="left"/>
+      <w:pPr>
+        <w:ind w:left="3600" w:hanging="360"/>
+      </w:pPr>
+      <w:rPr>
+        <w:rFonts w:ascii="Courier New" w:hAnsi="Courier New" w:cs="Courier New" w:hint="default"/>
+      </w:rPr>
+    </w:lvl>
+    <w:lvl w:ilvl="5" w:tplc="08090005" w:tentative="1">
+      <w:start w:val="1"/>
+      <w:numFmt w:val="bullet"/>
+      <w:lvlText w:val=""/>
+      <w:lvlJc w:val="left"/>
+      <w:pPr>
+        <w:ind w:left="4320" w:hanging="360"/>
+      </w:pPr>
+      <w:rPr>
+        <w:rFonts w:ascii="Wingdings" w:hAnsi="Wingdings" w:hint="default"/>
+      </w:rPr>
+    </w:lvl>
+    <w:lvl w:ilvl="6" w:tplc="08090001" w:tentative="1">
+      <w:start w:val="1"/>
+      <w:numFmt w:val="bullet"/>
+      <w:lvlText w:val=""/>
+      <w:lvlJc w:val="left"/>
+      <w:pPr>
+        <w:ind w:left="5040" w:hanging="360"/>
+      </w:pPr>
+      <w:rPr>
+        <w:rFonts w:ascii="Symbol" w:hAnsi="Symbol" w:hint="default"/>
+      </w:rPr>
+    </w:lvl>
+    <w:lvl w:ilvl="7" w:tplc="08090003" w:tentative="1">
+      <w:start w:val="1"/>
+      <w:numFmt w:val="bullet"/>
+      <w:lvlText w:val="o"/>
+      <w:lvlJc w:val="left"/>
+      <w:pPr>
+        <w:ind w:left="5760" w:hanging="360"/>
+      </w:pPr>
+      <w:rPr>
+        <w:rFonts w:ascii="Courier New" w:hAnsi="Courier New" w:cs="Courier New" w:hint="default"/>
+      </w:rPr>
+    </w:lvl>
+    <w:lvl w:ilvl="8" w:tplc="08090005" w:tentative="1">
+      <w:start w:val="1"/>
+      <w:numFmt w:val="bullet"/>
+      <w:lvlText w:val=""/>
+      <w:lvlJc w:val="left"/>
+      <w:pPr>
+        <w:ind w:left="6480" w:hanging="360"/>
+      </w:pPr>
+      <w:rPr>
+        <w:rFonts w:ascii="Wingdings" w:hAnsi="Wingdings" w:hint="default"/>
+      </w:rPr>
+    </w:lvl>
+  </w:abstractNum>
+  <w:abstractNum w:abstractNumId="11" w15:restartNumberingAfterBreak="0">
     <w:nsid w:val="65AB1D68"/>
     <w:multiLevelType w:val="hybridMultilevel"/>
     <w:tmpl w:val="C80E3EB8"/>
@@ -8492,7 +8408,7 @@
       </w:rPr>
     </w:lvl>
   </w:abstractNum>
-  <w:abstractNum w:abstractNumId="11" w15:restartNumberingAfterBreak="0">
+  <w:abstractNum w:abstractNumId="12" w15:restartNumberingAfterBreak="0">
     <w:nsid w:val="68CE73FC"/>
     <w:multiLevelType w:val="hybridMultilevel"/>
     <w:tmpl w:val="AA306014"/>
@@ -8605,7 +8521,7 @@
       </w:rPr>
     </w:lvl>
   </w:abstractNum>
-  <w:abstractNum w:abstractNumId="12" w15:restartNumberingAfterBreak="0">
+  <w:abstractNum w:abstractNumId="13" w15:restartNumberingAfterBreak="0">
     <w:nsid w:val="6B2F2D9F"/>
     <w:multiLevelType w:val="multilevel"/>
     <w:tmpl w:val="F4A02688"/>
@@ -8718,7 +8634,7 @@
       </w:rPr>
     </w:lvl>
   </w:abstractNum>
-  <w:abstractNum w:abstractNumId="13" w15:restartNumberingAfterBreak="0">
+  <w:abstractNum w:abstractNumId="14" w15:restartNumberingAfterBreak="0">
     <w:nsid w:val="6BEF794E"/>
     <w:multiLevelType w:val="hybridMultilevel"/>
     <w:tmpl w:val="D4F42DA2"/>
@@ -8831,7 +8747,7 @@
       </w:rPr>
     </w:lvl>
   </w:abstractNum>
-  <w:abstractNum w:abstractNumId="14" w15:restartNumberingAfterBreak="0">
+  <w:abstractNum w:abstractNumId="15" w15:restartNumberingAfterBreak="0">
     <w:nsid w:val="701109ED"/>
     <w:multiLevelType w:val="hybridMultilevel"/>
     <w:tmpl w:val="11BE1706"/>
@@ -8944,7 +8860,7 @@
       </w:rPr>
     </w:lvl>
   </w:abstractNum>
-  <w:abstractNum w:abstractNumId="15" w15:restartNumberingAfterBreak="0">
+  <w:abstractNum w:abstractNumId="16" w15:restartNumberingAfterBreak="0">
     <w:nsid w:val="70541ACC"/>
     <w:multiLevelType w:val="hybridMultilevel"/>
     <w:tmpl w:val="6C321872"/>
@@ -9057,7 +8973,7 @@
       </w:rPr>
     </w:lvl>
   </w:abstractNum>
-  <w:abstractNum w:abstractNumId="16" w15:restartNumberingAfterBreak="0">
+  <w:abstractNum w:abstractNumId="17" w15:restartNumberingAfterBreak="0">
     <w:nsid w:val="744257BD"/>
     <w:multiLevelType w:val="multilevel"/>
     <w:tmpl w:val="64EE7A00"/>
@@ -9178,7 +9094,7 @@
       </w:rPr>
     </w:lvl>
   </w:abstractNum>
-  <w:abstractNum w:abstractNumId="17" w15:restartNumberingAfterBreak="0">
+  <w:abstractNum w:abstractNumId="18" w15:restartNumberingAfterBreak="0">
     <w:nsid w:val="74B80B0C"/>
     <w:multiLevelType w:val="hybridMultilevel"/>
     <w:tmpl w:val="310ABC2A"/>
@@ -9267,7 +9183,7 @@
       </w:pPr>
     </w:lvl>
   </w:abstractNum>
-  <w:abstractNum w:abstractNumId="18" w15:restartNumberingAfterBreak="0">
+  <w:abstractNum w:abstractNumId="19" w15:restartNumberingAfterBreak="0">
     <w:nsid w:val="7C5F2816"/>
     <w:multiLevelType w:val="hybridMultilevel"/>
     <w:tmpl w:val="044AEE8A"/>
@@ -9380,7 +9296,7 @@
       </w:rPr>
     </w:lvl>
   </w:abstractNum>
-  <w:abstractNum w:abstractNumId="19" w15:restartNumberingAfterBreak="0">
+  <w:abstractNum w:abstractNumId="20" w15:restartNumberingAfterBreak="0">
     <w:nsid w:val="7F4438D2"/>
     <w:multiLevelType w:val="hybridMultilevel"/>
     <w:tmpl w:val="FCE6C250"/>
@@ -9500,13 +9416,13 @@
     <w:abstractNumId w:val="1"/>
   </w:num>
   <w:num w:numId="3">
-    <w:abstractNumId w:val="19"/>
+    <w:abstractNumId w:val="20"/>
   </w:num>
   <w:num w:numId="4">
     <w:abstractNumId w:val="7"/>
   </w:num>
   <w:num w:numId="5">
-    <w:abstractNumId w:val="14"/>
+    <w:abstractNumId w:val="15"/>
   </w:num>
   <w:num w:numId="6">
     <w:abstractNumId w:val="9"/>
@@ -9515,10 +9431,10 @@
     <w:abstractNumId w:val="6"/>
   </w:num>
   <w:num w:numId="8">
-    <w:abstractNumId w:val="13"/>
+    <w:abstractNumId w:val="14"/>
   </w:num>
   <w:num w:numId="9">
-    <w:abstractNumId w:val="10"/>
+    <w:abstractNumId w:val="11"/>
   </w:num>
   <w:num w:numId="10">
     <w:abstractNumId w:val="4"/>
@@ -9527,7 +9443,7 @@
     <w:abstractNumId w:val="2"/>
   </w:num>
   <w:num w:numId="12">
-    <w:abstractNumId w:val="18"/>
+    <w:abstractNumId w:val="19"/>
   </w:num>
   <w:num w:numId="13">
     <w:abstractNumId w:val="0"/>
@@ -9539,19 +9455,22 @@
     <w:abstractNumId w:val="5"/>
   </w:num>
   <w:num w:numId="16">
-    <w:abstractNumId w:val="11"/>
+    <w:abstractNumId w:val="12"/>
   </w:num>
   <w:num w:numId="17">
-    <w:abstractNumId w:val="15"/>
+    <w:abstractNumId w:val="16"/>
   </w:num>
   <w:num w:numId="18">
-    <w:abstractNumId w:val="16"/>
+    <w:abstractNumId w:val="17"/>
   </w:num>
   <w:num w:numId="19">
-    <w:abstractNumId w:val="12"/>
+    <w:abstractNumId w:val="13"/>
   </w:num>
   <w:num w:numId="20">
-    <w:abstractNumId w:val="17"/>
+    <w:abstractNumId w:val="18"/>
+  </w:num>
+  <w:num w:numId="21">
+    <w:abstractNumId w:val="10"/>
   </w:num>
 </w:numbering>
 </file>
@@ -10586,7 +10505,7 @@
 </file>
 
 <file path=customXml/itemProps1.xml><?xml version="1.0" encoding="utf-8"?>
-<ds:datastoreItem xmlns:ds="http://schemas.openxmlformats.org/officeDocument/2006/customXml" ds:itemID="{E1AACA1A-2BED-4697-B662-19FAD71A0AFD}">
+<ds:datastoreItem xmlns:ds="http://schemas.openxmlformats.org/officeDocument/2006/customXml" ds:itemID="{22298BA8-9526-4344-A24E-BD59ED9E3A81}">
   <ds:schemaRefs>
     <ds:schemaRef ds:uri="http://schemas.openxmlformats.org/officeDocument/2006/bibliography"/>
   </ds:schemaRefs>

</xml_diff>

<commit_message>
Deleted blank page- Moved everything up
</commit_message>
<xml_diff>
--- a/Bradley_McDonald_AssesmentCriteria.docx
+++ b/Bradley_McDonald_AssesmentCriteria.docx
@@ -1,6 +1,6 @@
 
 <file path=word/document.xml><?xml version="1.0" encoding="utf-8"?>
-<w:document xmlns:wpc="http://schemas.microsoft.com/office/word/2010/wordprocessingCanvas" xmlns:cx="http://schemas.microsoft.com/office/drawing/2014/chartex" xmlns:cx1="http://schemas.microsoft.com/office/drawing/2015/9/8/chartex" xmlns:cx2="http://schemas.microsoft.com/office/drawing/2015/10/21/chartex" xmlns:cx3="http://schemas.microsoft.com/office/drawing/2016/5/9/chartex" xmlns:cx4="http://schemas.microsoft.com/office/drawing/2016/5/10/chartex" xmlns:cx5="http://schemas.microsoft.com/office/drawing/2016/5/11/chartex" xmlns:cx6="http://schemas.microsoft.com/office/drawing/2016/5/12/chartex" xmlns:cx7="http://schemas.microsoft.com/office/drawing/2016/5/13/chartex" xmlns:cx8="http://schemas.microsoft.com/office/drawing/2016/5/14/chartex" xmlns:mc="http://schemas.openxmlformats.org/markup-compatibility/2006" xmlns:aink="http://schemas.microsoft.com/office/drawing/2016/ink" xmlns:am3d="http://schemas.microsoft.com/office/drawing/2017/model3d" xmlns:o="urn:schemas-microsoft-com:office:office" xmlns:r="http://schemas.openxmlformats.org/officeDocument/2006/relationships" xmlns:m="http://schemas.openxmlformats.org/officeDocument/2006/math" xmlns:v="urn:schemas-microsoft-com:vml" xmlns:wp14="http://schemas.microsoft.com/office/word/2010/wordprocessingDrawing" xmlns:wp="http://schemas.openxmlformats.org/drawingml/2006/wordprocessingDrawing" xmlns:w10="urn:schemas-microsoft-com:office:word" xmlns:w="http://schemas.openxmlformats.org/wordprocessingml/2006/main" xmlns:w14="http://schemas.microsoft.com/office/word/2010/wordml" xmlns:w15="http://schemas.microsoft.com/office/word/2012/wordml" xmlns:w16cid="http://schemas.microsoft.com/office/word/2016/wordml/cid" xmlns:w16se="http://schemas.microsoft.com/office/word/2015/wordml/symex" xmlns:wpg="http://schemas.microsoft.com/office/word/2010/wordprocessingGroup" xmlns:wpi="http://schemas.microsoft.com/office/word/2010/wordprocessingInk" xmlns:wne="http://schemas.microsoft.com/office/word/2006/wordml" xmlns:wps="http://schemas.microsoft.com/office/word/2010/wordprocessingShape" mc:Ignorable="w14 w15 w16se w16cid wp14">
+<w:document xmlns:wpc="http://schemas.microsoft.com/office/word/2010/wordprocessingCanvas" xmlns:cx="http://schemas.microsoft.com/office/drawing/2014/chartex" xmlns:cx1="http://schemas.microsoft.com/office/drawing/2015/9/8/chartex" xmlns:mc="http://schemas.openxmlformats.org/markup-compatibility/2006" xmlns:o="urn:schemas-microsoft-com:office:office" xmlns:r="http://schemas.openxmlformats.org/officeDocument/2006/relationships" xmlns:m="http://schemas.openxmlformats.org/officeDocument/2006/math" xmlns:v="urn:schemas-microsoft-com:vml" xmlns:wp14="http://schemas.microsoft.com/office/word/2010/wordprocessingDrawing" xmlns:wp="http://schemas.openxmlformats.org/drawingml/2006/wordprocessingDrawing" xmlns:w10="urn:schemas-microsoft-com:office:word" xmlns:w="http://schemas.openxmlformats.org/wordprocessingml/2006/main" xmlns:w14="http://schemas.microsoft.com/office/word/2010/wordml" xmlns:w15="http://schemas.microsoft.com/office/word/2012/wordml" xmlns:w16se="http://schemas.microsoft.com/office/word/2015/wordml/symex" xmlns:wpg="http://schemas.microsoft.com/office/word/2010/wordprocessingGroup" xmlns:wpi="http://schemas.microsoft.com/office/word/2010/wordprocessingInk" xmlns:wne="http://schemas.microsoft.com/office/word/2006/wordml" xmlns:wps="http://schemas.microsoft.com/office/word/2010/wordprocessingShape" mc:Ignorable="w14 w15 w16se wp14">
   <w:body>
     <w:sdt>
       <w:sdtPr>
@@ -3432,7 +3432,7 @@
                   </wp:anchor>
                 </w:drawing>
               </mc:Choice>
-              <mc:Fallback>
+              <mc:Fallback xmlns:w16cid="http://schemas.microsoft.com/office/word/2016/wordml/cid" xmlns:am3d="http://schemas.microsoft.com/office/drawing/2017/model3d" xmlns:aink="http://schemas.microsoft.com/office/drawing/2016/ink" xmlns:cx8="http://schemas.microsoft.com/office/drawing/2016/5/14/chartex" xmlns:cx7="http://schemas.microsoft.com/office/drawing/2016/5/13/chartex" xmlns:cx6="http://schemas.microsoft.com/office/drawing/2016/5/12/chartex" xmlns:cx5="http://schemas.microsoft.com/office/drawing/2016/5/11/chartex" xmlns:cx4="http://schemas.microsoft.com/office/drawing/2016/5/10/chartex" xmlns:cx3="http://schemas.microsoft.com/office/drawing/2016/5/9/chartex" xmlns:cx2="http://schemas.microsoft.com/office/drawing/2015/10/21/chartex">
                 <w:pict>
                   <v:group w14:anchorId="30F75040" id="Group 2" o:spid="_x0000_s1026" style="position:absolute;left:0;text-align:left;margin-left:0;margin-top:0;width:172.8pt;height:718.55pt;z-index:-251657216;mso-width-percent:330;mso-height-percent:950;mso-left-percent:40;mso-position-horizontal-relative:page;mso-position-vertical:center;mso-position-vertical-relative:page;mso-width-percent:330;mso-height-percent:950;mso-left-percent:40" coordsize="21945,91257" o:gfxdata="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">
                     <v:rect id="Rectangle 3" o:spid="_x0000_s1027" style="position:absolute;width:1945;height:91257;visibility:visible;mso-wrap-style:square;v-text-anchor:middle" o:gfxdata="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" fillcolor="#44546a [3215]" stroked="f" strokeweight="1pt"/>
@@ -3751,7 +3751,7 @@
                                       <w:rPr>
                                         <w:sz w:val="48"/>
                                       </w:rPr>
-                                      <w:t xml:space="preserve">Individual Report </w:t>
+                                      <w:t>Individual Report</w:t>
                                     </w:r>
                                   </w:sdtContent>
                                 </w:sdt>
@@ -3940,7 +3940,7 @@
                                 <w:rPr>
                                   <w:sz w:val="48"/>
                                 </w:rPr>
-                                <w:t xml:space="preserve">Individual Report </w:t>
+                                <w:t>Individual Report</w:t>
                               </w:r>
                             </w:sdtContent>
                           </w:sdt>
@@ -4174,7 +4174,7 @@
                   </wp:anchor>
                 </w:drawing>
               </mc:Choice>
-              <mc:Fallback>
+              <mc:Fallback xmlns:w16cid="http://schemas.microsoft.com/office/word/2016/wordml/cid" xmlns:am3d="http://schemas.microsoft.com/office/drawing/2017/model3d" xmlns:aink="http://schemas.microsoft.com/office/drawing/2016/ink" xmlns:cx8="http://schemas.microsoft.com/office/drawing/2016/5/14/chartex" xmlns:cx7="http://schemas.microsoft.com/office/drawing/2016/5/13/chartex" xmlns:cx6="http://schemas.microsoft.com/office/drawing/2016/5/12/chartex" xmlns:cx5="http://schemas.microsoft.com/office/drawing/2016/5/11/chartex" xmlns:cx4="http://schemas.microsoft.com/office/drawing/2016/5/10/chartex" xmlns:cx3="http://schemas.microsoft.com/office/drawing/2016/5/9/chartex" xmlns:cx2="http://schemas.microsoft.com/office/drawing/2015/10/21/chartex">
                 <w:pict>
                   <v:shape w14:anchorId="7CB73DFE" id="Text Box 32" o:spid="_x0000_s1056" type="#_x0000_t202" style="position:absolute;left:0;text-align:left;margin-left:96.55pt;margin-top:740.85pt;width:147.75pt;height:28.8pt;z-index:251661312;visibility:visible;mso-wrap-style:square;mso-width-percent:0;mso-height-percent:0;mso-wrap-distance-left:9pt;mso-wrap-distance-top:0;mso-wrap-distance-right:9pt;mso-wrap-distance-bottom:0;mso-position-horizontal:right;mso-position-horizontal-relative:margin;mso-position-vertical:absolute;mso-position-vertical-relative:page;mso-width-percent:0;mso-height-percent:0;mso-width-relative:page;mso-height-relative:margin;v-text-anchor:bottom" o:gfxdata="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" filled="f" stroked="f" strokeweight=".5pt">
                     <v:textbox style="mso-fit-shape-to-text:t" inset="0,0,0,0">
@@ -5779,174 +5779,9 @@
     <w:p>
       <w:pPr>
         <w:jc w:val="both"/>
-        <w:rPr>
-          <w:sz w:val="32"/>
-        </w:rPr>
-      </w:pPr>
-    </w:p>
-    <w:p>
-      <w:pPr>
-        <w:jc w:val="both"/>
-        <w:rPr>
-          <w:sz w:val="32"/>
-        </w:rPr>
-      </w:pPr>
-    </w:p>
-    <w:p>
-      <w:pPr>
-        <w:jc w:val="both"/>
-        <w:rPr>
-          <w:sz w:val="32"/>
-        </w:rPr>
-      </w:pPr>
-    </w:p>
-    <w:p>
-      <w:pPr>
-        <w:jc w:val="both"/>
-        <w:rPr>
-          <w:sz w:val="32"/>
-        </w:rPr>
-      </w:pPr>
-    </w:p>
-    <w:p>
-      <w:pPr>
-        <w:jc w:val="both"/>
-        <w:rPr>
-          <w:sz w:val="32"/>
-        </w:rPr>
-      </w:pPr>
-    </w:p>
-    <w:p>
-      <w:pPr>
-        <w:jc w:val="both"/>
-        <w:rPr>
-          <w:sz w:val="32"/>
-        </w:rPr>
-      </w:pPr>
-    </w:p>
-    <w:p>
-      <w:pPr>
-        <w:jc w:val="both"/>
-        <w:rPr>
-          <w:sz w:val="32"/>
-        </w:rPr>
-      </w:pPr>
-    </w:p>
-    <w:p>
-      <w:pPr>
-        <w:pStyle w:val="Heading1"/>
-        <w:jc w:val="both"/>
-      </w:pPr>
-    </w:p>
-    <w:p>
-      <w:pPr>
-        <w:jc w:val="both"/>
-      </w:pPr>
-    </w:p>
-    <w:p>
-      <w:pPr>
-        <w:jc w:val="both"/>
-      </w:pPr>
-    </w:p>
-    <w:p>
-      <w:pPr>
-        <w:jc w:val="both"/>
-      </w:pPr>
-    </w:p>
-    <w:p>
-      <w:pPr>
-        <w:jc w:val="both"/>
-      </w:pPr>
-    </w:p>
-    <w:p>
-      <w:pPr>
-        <w:jc w:val="both"/>
-      </w:pPr>
-    </w:p>
-    <w:p>
-      <w:pPr>
-        <w:jc w:val="both"/>
-      </w:pPr>
-    </w:p>
-    <w:p>
-      <w:pPr>
-        <w:jc w:val="both"/>
-      </w:pPr>
-    </w:p>
-    <w:p>
-      <w:pPr>
-        <w:jc w:val="both"/>
-      </w:pPr>
-    </w:p>
-    <w:p>
-      <w:pPr>
-        <w:jc w:val="both"/>
-      </w:pPr>
-    </w:p>
-    <w:p>
-      <w:pPr>
-        <w:jc w:val="both"/>
-      </w:pPr>
-    </w:p>
-    <w:p>
-      <w:pPr>
-        <w:jc w:val="both"/>
-      </w:pPr>
-    </w:p>
-    <w:p>
-      <w:pPr>
-        <w:jc w:val="both"/>
-      </w:pPr>
-    </w:p>
-    <w:p>
-      <w:pPr>
-        <w:jc w:val="both"/>
-      </w:pPr>
-    </w:p>
-    <w:p>
-      <w:pPr>
-        <w:jc w:val="both"/>
-      </w:pPr>
-    </w:p>
-    <w:p>
-      <w:pPr>
-        <w:jc w:val="both"/>
-      </w:pPr>
-    </w:p>
-    <w:p>
-      <w:pPr>
-        <w:jc w:val="both"/>
-      </w:pPr>
-    </w:p>
-    <w:p>
-      <w:pPr>
-        <w:jc w:val="both"/>
-      </w:pPr>
-    </w:p>
-    <w:p>
-      <w:pPr>
-        <w:jc w:val="both"/>
-      </w:pPr>
-    </w:p>
-    <w:p>
-      <w:pPr>
-        <w:jc w:val="both"/>
-      </w:pPr>
-    </w:p>
-    <w:p>
-      <w:pPr>
-        <w:jc w:val="both"/>
-      </w:pPr>
-    </w:p>
-    <w:p>
-      <w:pPr>
-        <w:jc w:val="both"/>
-      </w:pPr>
-    </w:p>
-    <w:p>
-      <w:pPr>
-        <w:jc w:val="both"/>
-      </w:pPr>
+      </w:pPr>
+      <w:bookmarkStart w:id="0" w:name="_GoBack"/>
+      <w:bookmarkEnd w:id="0"/>
     </w:p>
     <w:p>
       <w:pPr>
@@ -5956,7 +5791,7 @@
           <w:u w:val="single"/>
         </w:rPr>
       </w:pPr>
-      <w:bookmarkStart w:id="0" w:name="_Toc4965592"/>
+      <w:bookmarkStart w:id="1" w:name="_Toc4965592"/>
       <w:r>
         <w:rPr>
           <w:u w:val="single"/>
@@ -5970,7 +5805,7 @@
         </w:rPr>
         <w:t xml:space="preserve"> (Do Last)</w:t>
       </w:r>
-      <w:bookmarkEnd w:id="0"/>
+      <w:bookmarkEnd w:id="1"/>
     </w:p>
     <w:p>
       <w:r>
@@ -5989,7 +5824,7 @@
           <w:u w:val="single"/>
         </w:rPr>
       </w:pPr>
-      <w:bookmarkStart w:id="1" w:name="_Toc4965593"/>
+      <w:bookmarkStart w:id="2" w:name="_Toc4965593"/>
       <w:r>
         <w:rPr>
           <w:u w:val="single"/>
@@ -6002,18 +5837,18 @@
         </w:rPr>
         <w:t>Background</w:t>
       </w:r>
-      <w:bookmarkEnd w:id="1"/>
+      <w:bookmarkEnd w:id="2"/>
     </w:p>
     <w:p/>
     <w:p>
       <w:pPr>
         <w:pStyle w:val="Heading2"/>
       </w:pPr>
-      <w:bookmarkStart w:id="2" w:name="_Toc4965594"/>
+      <w:bookmarkStart w:id="3" w:name="_Toc4965594"/>
       <w:r>
         <w:t>1.1 What was your team aiming to do?</w:t>
       </w:r>
-      <w:bookmarkEnd w:id="2"/>
+      <w:bookmarkEnd w:id="3"/>
     </w:p>
     <w:p>
       <w:r>
@@ -6029,11 +5864,11 @@
       <w:pPr>
         <w:pStyle w:val="Heading2"/>
       </w:pPr>
-      <w:bookmarkStart w:id="3" w:name="_Toc4965595"/>
+      <w:bookmarkStart w:id="4" w:name="_Toc4965595"/>
       <w:r>
         <w:t>1.2 What was the composition of the team?</w:t>
       </w:r>
-      <w:bookmarkEnd w:id="3"/>
+      <w:bookmarkEnd w:id="4"/>
     </w:p>
     <w:p/>
     <w:p>
@@ -6075,11 +5910,11 @@
       <w:pPr>
         <w:pStyle w:val="Heading2"/>
       </w:pPr>
-      <w:bookmarkStart w:id="4" w:name="_Toc4965596"/>
+      <w:bookmarkStart w:id="5" w:name="_Toc4965596"/>
       <w:r>
         <w:t>1.3 What role did you play in the team?</w:t>
       </w:r>
-      <w:bookmarkEnd w:id="4"/>
+      <w:bookmarkEnd w:id="5"/>
     </w:p>
     <w:p>
       <w:r>
@@ -6117,14 +5952,14 @@
       <w:pPr>
         <w:pStyle w:val="Heading2"/>
       </w:pPr>
-      <w:bookmarkStart w:id="5" w:name="_Toc4965597"/>
+      <w:bookmarkStart w:id="6" w:name="_Toc4965597"/>
       <w:r>
         <w:t xml:space="preserve">1.4 </w:t>
       </w:r>
       <w:r>
         <w:t>What state was your prototype in at the point when this module started?</w:t>
       </w:r>
-      <w:bookmarkEnd w:id="5"/>
+      <w:bookmarkEnd w:id="6"/>
     </w:p>
     <w:p>
       <w:r>
@@ -6178,7 +6013,7 @@
           <w:sz w:val="32"/>
         </w:rPr>
       </w:pPr>
-      <w:bookmarkStart w:id="6" w:name="_Toc4965598"/>
+      <w:bookmarkStart w:id="7" w:name="_Toc4965598"/>
       <w:r>
         <w:rPr>
           <w:sz w:val="32"/>
@@ -6192,7 +6027,7 @@
         </w:rPr>
         <w:t>Introduction</w:t>
       </w:r>
-      <w:bookmarkEnd w:id="6"/>
+      <w:bookmarkEnd w:id="7"/>
     </w:p>
     <w:p>
       <w:r>
@@ -6243,14 +6078,14 @@
       <w:pPr>
         <w:pStyle w:val="Heading1"/>
       </w:pPr>
-      <w:bookmarkStart w:id="7" w:name="_Toc4965599"/>
+      <w:bookmarkStart w:id="8" w:name="_Toc4965599"/>
       <w:r>
         <w:t>3.</w:t>
       </w:r>
       <w:r>
         <w:t>Technical Art</w:t>
       </w:r>
-      <w:bookmarkEnd w:id="7"/>
+      <w:bookmarkEnd w:id="8"/>
     </w:p>
     <w:p>
       <w:pPr>
@@ -6316,7 +6151,7 @@
           <w:u w:val="single"/>
         </w:rPr>
       </w:pPr>
-      <w:bookmarkStart w:id="8" w:name="_Toc4965600"/>
+      <w:bookmarkStart w:id="9" w:name="_Toc4965600"/>
       <w:r>
         <w:rPr>
           <w:u w:val="single"/>
@@ -6341,14 +6176,12 @@
         </w:rPr>
         <w:t>Designer Creating Technical Art</w:t>
       </w:r>
-      <w:bookmarkEnd w:id="8"/>
+      <w:bookmarkEnd w:id="9"/>
     </w:p>
     <w:p>
       <w:r>
         <w:t xml:space="preserve">The tools that were created, mostly relate to level design, with these new tools meant </w:t>
       </w:r>
-      <w:bookmarkStart w:id="9" w:name="_GoBack"/>
-      <w:bookmarkEnd w:id="9"/>
     </w:p>
     <w:p/>
     <w:p/>
@@ -6390,13 +6223,7 @@
         </w:numPr>
       </w:pPr>
       <w:r>
-        <w:t>Real-time cinematography for games</w:t>
-      </w:r>
-      <w:r>
-        <w:t>-</w:t>
-      </w:r>
-      <w:r>
-        <w:t>by Hawkins, Brian</w:t>
+        <w:t>Real-time cinematography for games-by Hawkins, Brian</w:t>
       </w:r>
     </w:p>
     <w:p/>
@@ -6884,15 +6711,7 @@
         <w:jc w:val="both"/>
       </w:pPr>
       <w:r>
-        <w:t>Unique New Academic Degree in Visual &amp; Game Programming for Southern California; Curriculum to Train 'Technical Artists' for Animation and Video Game Industries 2006</w:t>
-      </w:r>
-      <w:proofErr w:type="gramStart"/>
-      <w:r>
-        <w:t>, ,</w:t>
-      </w:r>
-      <w:proofErr w:type="gramEnd"/>
-      <w:r>
-        <w:t xml:space="preserve"> PR Newswire Association LLC, New York</w:t>
+        <w:t>Unique New Academic Degree in Visual &amp; Game Programming for Southern California; Curriculum to Train 'Technical Artists' for Animation and Video Game Industries 2006, , PR Newswire Association LLC, New York</w:t>
       </w:r>
     </w:p>
     <w:sectPr>
@@ -6910,7 +6729,7 @@
 </file>
 
 <file path=word/endnotes.xml><?xml version="1.0" encoding="utf-8"?>
-<w:endnotes xmlns:wpc="http://schemas.microsoft.com/office/word/2010/wordprocessingCanvas" xmlns:cx="http://schemas.microsoft.com/office/drawing/2014/chartex" xmlns:cx1="http://schemas.microsoft.com/office/drawing/2015/9/8/chartex" xmlns:cx2="http://schemas.microsoft.com/office/drawing/2015/10/21/chartex" xmlns:cx3="http://schemas.microsoft.com/office/drawing/2016/5/9/chartex" xmlns:cx4="http://schemas.microsoft.com/office/drawing/2016/5/10/chartex" xmlns:cx5="http://schemas.microsoft.com/office/drawing/2016/5/11/chartex" xmlns:cx6="http://schemas.microsoft.com/office/drawing/2016/5/12/chartex" xmlns:cx7="http://schemas.microsoft.com/office/drawing/2016/5/13/chartex" xmlns:cx8="http://schemas.microsoft.com/office/drawing/2016/5/14/chartex" xmlns:mc="http://schemas.openxmlformats.org/markup-compatibility/2006" xmlns:aink="http://schemas.microsoft.com/office/drawing/2016/ink" xmlns:am3d="http://schemas.microsoft.com/office/drawing/2017/model3d" xmlns:o="urn:schemas-microsoft-com:office:office" xmlns:r="http://schemas.openxmlformats.org/officeDocument/2006/relationships" xmlns:m="http://schemas.openxmlformats.org/officeDocument/2006/math" xmlns:v="urn:schemas-microsoft-com:vml" xmlns:wp14="http://schemas.microsoft.com/office/word/2010/wordprocessingDrawing" xmlns:wp="http://schemas.openxmlformats.org/drawingml/2006/wordprocessingDrawing" xmlns:w10="urn:schemas-microsoft-com:office:word" xmlns:w="http://schemas.openxmlformats.org/wordprocessingml/2006/main" xmlns:w14="http://schemas.microsoft.com/office/word/2010/wordml" xmlns:w15="http://schemas.microsoft.com/office/word/2012/wordml" xmlns:w16cid="http://schemas.microsoft.com/office/word/2016/wordml/cid" xmlns:w16se="http://schemas.microsoft.com/office/word/2015/wordml/symex" xmlns:wpg="http://schemas.microsoft.com/office/word/2010/wordprocessingGroup" xmlns:wpi="http://schemas.microsoft.com/office/word/2010/wordprocessingInk" xmlns:wne="http://schemas.microsoft.com/office/word/2006/wordml" xmlns:wps="http://schemas.microsoft.com/office/word/2010/wordprocessingShape" mc:Ignorable="w14 w15 w16se w16cid wp14">
+<w:endnotes xmlns:wpc="http://schemas.microsoft.com/office/word/2010/wordprocessingCanvas" xmlns:cx="http://schemas.microsoft.com/office/drawing/2014/chartex" xmlns:cx1="http://schemas.microsoft.com/office/drawing/2015/9/8/chartex" xmlns:mc="http://schemas.openxmlformats.org/markup-compatibility/2006" xmlns:o="urn:schemas-microsoft-com:office:office" xmlns:r="http://schemas.openxmlformats.org/officeDocument/2006/relationships" xmlns:m="http://schemas.openxmlformats.org/officeDocument/2006/math" xmlns:v="urn:schemas-microsoft-com:vml" xmlns:wp14="http://schemas.microsoft.com/office/word/2010/wordprocessingDrawing" xmlns:wp="http://schemas.openxmlformats.org/drawingml/2006/wordprocessingDrawing" xmlns:w10="urn:schemas-microsoft-com:office:word" xmlns:w="http://schemas.openxmlformats.org/wordprocessingml/2006/main" xmlns:w14="http://schemas.microsoft.com/office/word/2010/wordml" xmlns:w15="http://schemas.microsoft.com/office/word/2012/wordml" xmlns:w16se="http://schemas.microsoft.com/office/word/2015/wordml/symex" xmlns:wpg="http://schemas.microsoft.com/office/word/2010/wordprocessingGroup" xmlns:wpi="http://schemas.microsoft.com/office/word/2010/wordprocessingInk" xmlns:wne="http://schemas.microsoft.com/office/word/2006/wordml" xmlns:wps="http://schemas.microsoft.com/office/word/2010/wordprocessingShape" mc:Ignorable="w14 w15 w16se wp14">
   <w:endnote w:type="separator" w:id="-1">
     <w:p>
       <w:pPr>
@@ -6935,7 +6754,7 @@
 </file>
 
 <file path=word/footer1.xml><?xml version="1.0" encoding="utf-8"?>
-<w:ftr xmlns:wpc="http://schemas.microsoft.com/office/word/2010/wordprocessingCanvas" xmlns:cx="http://schemas.microsoft.com/office/drawing/2014/chartex" xmlns:cx1="http://schemas.microsoft.com/office/drawing/2015/9/8/chartex" xmlns:cx2="http://schemas.microsoft.com/office/drawing/2015/10/21/chartex" xmlns:cx3="http://schemas.microsoft.com/office/drawing/2016/5/9/chartex" xmlns:cx4="http://schemas.microsoft.com/office/drawing/2016/5/10/chartex" xmlns:cx5="http://schemas.microsoft.com/office/drawing/2016/5/11/chartex" xmlns:cx6="http://schemas.microsoft.com/office/drawing/2016/5/12/chartex" xmlns:cx7="http://schemas.microsoft.com/office/drawing/2016/5/13/chartex" xmlns:cx8="http://schemas.microsoft.com/office/drawing/2016/5/14/chartex" xmlns:mc="http://schemas.openxmlformats.org/markup-compatibility/2006" xmlns:aink="http://schemas.microsoft.com/office/drawing/2016/ink" xmlns:am3d="http://schemas.microsoft.com/office/drawing/2017/model3d" xmlns:o="urn:schemas-microsoft-com:office:office" xmlns:r="http://schemas.openxmlformats.org/officeDocument/2006/relationships" xmlns:m="http://schemas.openxmlformats.org/officeDocument/2006/math" xmlns:v="urn:schemas-microsoft-com:vml" xmlns:wp14="http://schemas.microsoft.com/office/word/2010/wordprocessingDrawing" xmlns:wp="http://schemas.openxmlformats.org/drawingml/2006/wordprocessingDrawing" xmlns:w10="urn:schemas-microsoft-com:office:word" xmlns:w="http://schemas.openxmlformats.org/wordprocessingml/2006/main" xmlns:w14="http://schemas.microsoft.com/office/word/2010/wordml" xmlns:w15="http://schemas.microsoft.com/office/word/2012/wordml" xmlns:w16cid="http://schemas.microsoft.com/office/word/2016/wordml/cid" xmlns:w16se="http://schemas.microsoft.com/office/word/2015/wordml/symex" xmlns:wpg="http://schemas.microsoft.com/office/word/2010/wordprocessingGroup" xmlns:wpi="http://schemas.microsoft.com/office/word/2010/wordprocessingInk" xmlns:wne="http://schemas.microsoft.com/office/word/2006/wordml" xmlns:wps="http://schemas.microsoft.com/office/word/2010/wordprocessingShape" mc:Ignorable="w14 w15 w16se w16cid wp14">
+<w:ftr xmlns:wpc="http://schemas.microsoft.com/office/word/2010/wordprocessingCanvas" xmlns:cx="http://schemas.microsoft.com/office/drawing/2014/chartex" xmlns:cx1="http://schemas.microsoft.com/office/drawing/2015/9/8/chartex" xmlns:mc="http://schemas.openxmlformats.org/markup-compatibility/2006" xmlns:o="urn:schemas-microsoft-com:office:office" xmlns:r="http://schemas.openxmlformats.org/officeDocument/2006/relationships" xmlns:m="http://schemas.openxmlformats.org/officeDocument/2006/math" xmlns:v="urn:schemas-microsoft-com:vml" xmlns:wp14="http://schemas.microsoft.com/office/word/2010/wordprocessingDrawing" xmlns:wp="http://schemas.openxmlformats.org/drawingml/2006/wordprocessingDrawing" xmlns:w10="urn:schemas-microsoft-com:office:word" xmlns:w="http://schemas.openxmlformats.org/wordprocessingml/2006/main" xmlns:w14="http://schemas.microsoft.com/office/word/2010/wordml" xmlns:w15="http://schemas.microsoft.com/office/word/2012/wordml" xmlns:w16se="http://schemas.microsoft.com/office/word/2015/wordml/symex" xmlns:wpg="http://schemas.microsoft.com/office/word/2010/wordprocessingGroup" xmlns:wpi="http://schemas.microsoft.com/office/word/2010/wordprocessingInk" xmlns:wne="http://schemas.microsoft.com/office/word/2006/wordml" xmlns:wps="http://schemas.microsoft.com/office/word/2010/wordprocessingShape" mc:Ignorable="w14 w15 w16se wp14">
   <w:sdt>
     <w:sdtPr>
       <w:id w:val="-285735383"/>
@@ -6977,7 +6796,7 @@
             <w:bCs/>
             <w:noProof/>
           </w:rPr>
-          <w:t>7</w:t>
+          <w:t>1</w:t>
         </w:r>
         <w:r>
           <w:rPr>
@@ -7013,7 +6832,7 @@
 </file>
 
 <file path=word/footnotes.xml><?xml version="1.0" encoding="utf-8"?>
-<w:footnotes xmlns:wpc="http://schemas.microsoft.com/office/word/2010/wordprocessingCanvas" xmlns:cx="http://schemas.microsoft.com/office/drawing/2014/chartex" xmlns:cx1="http://schemas.microsoft.com/office/drawing/2015/9/8/chartex" xmlns:cx2="http://schemas.microsoft.com/office/drawing/2015/10/21/chartex" xmlns:cx3="http://schemas.microsoft.com/office/drawing/2016/5/9/chartex" xmlns:cx4="http://schemas.microsoft.com/office/drawing/2016/5/10/chartex" xmlns:cx5="http://schemas.microsoft.com/office/drawing/2016/5/11/chartex" xmlns:cx6="http://schemas.microsoft.com/office/drawing/2016/5/12/chartex" xmlns:cx7="http://schemas.microsoft.com/office/drawing/2016/5/13/chartex" xmlns:cx8="http://schemas.microsoft.com/office/drawing/2016/5/14/chartex" xmlns:mc="http://schemas.openxmlformats.org/markup-compatibility/2006" xmlns:aink="http://schemas.microsoft.com/office/drawing/2016/ink" xmlns:am3d="http://schemas.microsoft.com/office/drawing/2017/model3d" xmlns:o="urn:schemas-microsoft-com:office:office" xmlns:r="http://schemas.openxmlformats.org/officeDocument/2006/relationships" xmlns:m="http://schemas.openxmlformats.org/officeDocument/2006/math" xmlns:v="urn:schemas-microsoft-com:vml" xmlns:wp14="http://schemas.microsoft.com/office/word/2010/wordprocessingDrawing" xmlns:wp="http://schemas.openxmlformats.org/drawingml/2006/wordprocessingDrawing" xmlns:w10="urn:schemas-microsoft-com:office:word" xmlns:w="http://schemas.openxmlformats.org/wordprocessingml/2006/main" xmlns:w14="http://schemas.microsoft.com/office/word/2010/wordml" xmlns:w15="http://schemas.microsoft.com/office/word/2012/wordml" xmlns:w16cid="http://schemas.microsoft.com/office/word/2016/wordml/cid" xmlns:w16se="http://schemas.microsoft.com/office/word/2015/wordml/symex" xmlns:wpg="http://schemas.microsoft.com/office/word/2010/wordprocessingGroup" xmlns:wpi="http://schemas.microsoft.com/office/word/2010/wordprocessingInk" xmlns:wne="http://schemas.microsoft.com/office/word/2006/wordml" xmlns:wps="http://schemas.microsoft.com/office/word/2010/wordprocessingShape" mc:Ignorable="w14 w15 w16se w16cid wp14">
+<w:footnotes xmlns:wpc="http://schemas.microsoft.com/office/word/2010/wordprocessingCanvas" xmlns:cx="http://schemas.microsoft.com/office/drawing/2014/chartex" xmlns:cx1="http://schemas.microsoft.com/office/drawing/2015/9/8/chartex" xmlns:mc="http://schemas.openxmlformats.org/markup-compatibility/2006" xmlns:o="urn:schemas-microsoft-com:office:office" xmlns:r="http://schemas.openxmlformats.org/officeDocument/2006/relationships" xmlns:m="http://schemas.openxmlformats.org/officeDocument/2006/math" xmlns:v="urn:schemas-microsoft-com:vml" xmlns:wp14="http://schemas.microsoft.com/office/word/2010/wordprocessingDrawing" xmlns:wp="http://schemas.openxmlformats.org/drawingml/2006/wordprocessingDrawing" xmlns:w10="urn:schemas-microsoft-com:office:word" xmlns:w="http://schemas.openxmlformats.org/wordprocessingml/2006/main" xmlns:w14="http://schemas.microsoft.com/office/word/2010/wordml" xmlns:w15="http://schemas.microsoft.com/office/word/2012/wordml" xmlns:w16se="http://schemas.microsoft.com/office/word/2015/wordml/symex" xmlns:wpg="http://schemas.microsoft.com/office/word/2010/wordprocessingGroup" xmlns:wpi="http://schemas.microsoft.com/office/word/2010/wordprocessingInk" xmlns:wne="http://schemas.microsoft.com/office/word/2006/wordml" xmlns:wps="http://schemas.microsoft.com/office/word/2010/wordprocessingShape" mc:Ignorable="w14 w15 w16se wp14">
   <w:footnote w:type="separator" w:id="-1">
     <w:p>
       <w:pPr>
@@ -7038,7 +6857,7 @@
 </file>
 
 <file path=word/header1.xml><?xml version="1.0" encoding="utf-8"?>
-<w:hdr xmlns:wpc="http://schemas.microsoft.com/office/word/2010/wordprocessingCanvas" xmlns:cx="http://schemas.microsoft.com/office/drawing/2014/chartex" xmlns:cx1="http://schemas.microsoft.com/office/drawing/2015/9/8/chartex" xmlns:cx2="http://schemas.microsoft.com/office/drawing/2015/10/21/chartex" xmlns:cx3="http://schemas.microsoft.com/office/drawing/2016/5/9/chartex" xmlns:cx4="http://schemas.microsoft.com/office/drawing/2016/5/10/chartex" xmlns:cx5="http://schemas.microsoft.com/office/drawing/2016/5/11/chartex" xmlns:cx6="http://schemas.microsoft.com/office/drawing/2016/5/12/chartex" xmlns:cx7="http://schemas.microsoft.com/office/drawing/2016/5/13/chartex" xmlns:cx8="http://schemas.microsoft.com/office/drawing/2016/5/14/chartex" xmlns:mc="http://schemas.openxmlformats.org/markup-compatibility/2006" xmlns:aink="http://schemas.microsoft.com/office/drawing/2016/ink" xmlns:am3d="http://schemas.microsoft.com/office/drawing/2017/model3d" xmlns:o="urn:schemas-microsoft-com:office:office" xmlns:r="http://schemas.openxmlformats.org/officeDocument/2006/relationships" xmlns:m="http://schemas.openxmlformats.org/officeDocument/2006/math" xmlns:v="urn:schemas-microsoft-com:vml" xmlns:wp14="http://schemas.microsoft.com/office/word/2010/wordprocessingDrawing" xmlns:wp="http://schemas.openxmlformats.org/drawingml/2006/wordprocessingDrawing" xmlns:w10="urn:schemas-microsoft-com:office:word" xmlns:w="http://schemas.openxmlformats.org/wordprocessingml/2006/main" xmlns:w14="http://schemas.microsoft.com/office/word/2010/wordml" xmlns:w15="http://schemas.microsoft.com/office/word/2012/wordml" xmlns:w16cid="http://schemas.microsoft.com/office/word/2016/wordml/cid" xmlns:w16se="http://schemas.microsoft.com/office/word/2015/wordml/symex" xmlns:wpg="http://schemas.microsoft.com/office/word/2010/wordprocessingGroup" xmlns:wpi="http://schemas.microsoft.com/office/word/2010/wordprocessingInk" xmlns:wne="http://schemas.microsoft.com/office/word/2006/wordml" xmlns:wps="http://schemas.microsoft.com/office/word/2010/wordprocessingShape" mc:Ignorable="w14 w15 w16se w16cid wp14">
+<w:hdr xmlns:wpc="http://schemas.microsoft.com/office/word/2010/wordprocessingCanvas" xmlns:cx="http://schemas.microsoft.com/office/drawing/2014/chartex" xmlns:cx1="http://schemas.microsoft.com/office/drawing/2015/9/8/chartex" xmlns:mc="http://schemas.openxmlformats.org/markup-compatibility/2006" xmlns:o="urn:schemas-microsoft-com:office:office" xmlns:r="http://schemas.openxmlformats.org/officeDocument/2006/relationships" xmlns:m="http://schemas.openxmlformats.org/officeDocument/2006/math" xmlns:v="urn:schemas-microsoft-com:vml" xmlns:wp14="http://schemas.microsoft.com/office/word/2010/wordprocessingDrawing" xmlns:wp="http://schemas.openxmlformats.org/drawingml/2006/wordprocessingDrawing" xmlns:w10="urn:schemas-microsoft-com:office:word" xmlns:w="http://schemas.openxmlformats.org/wordprocessingml/2006/main" xmlns:w14="http://schemas.microsoft.com/office/word/2010/wordml" xmlns:w15="http://schemas.microsoft.com/office/word/2012/wordml" xmlns:w16se="http://schemas.microsoft.com/office/word/2015/wordml/symex" xmlns:wpg="http://schemas.microsoft.com/office/word/2010/wordprocessingGroup" xmlns:wpi="http://schemas.microsoft.com/office/word/2010/wordprocessingInk" xmlns:wne="http://schemas.microsoft.com/office/word/2006/wordml" xmlns:wps="http://schemas.microsoft.com/office/word/2010/wordprocessingShape" mc:Ignorable="w14 w15 w16se wp14">
   <w:p>
     <w:pPr>
       <w:pStyle w:val="Header"/>
@@ -7051,7 +6870,7 @@
 </file>
 
 <file path=word/numbering.xml><?xml version="1.0" encoding="utf-8"?>
-<w:numbering xmlns:wpc="http://schemas.microsoft.com/office/word/2010/wordprocessingCanvas" xmlns:cx="http://schemas.microsoft.com/office/drawing/2014/chartex" xmlns:cx1="http://schemas.microsoft.com/office/drawing/2015/9/8/chartex" xmlns:cx2="http://schemas.microsoft.com/office/drawing/2015/10/21/chartex" xmlns:cx3="http://schemas.microsoft.com/office/drawing/2016/5/9/chartex" xmlns:cx4="http://schemas.microsoft.com/office/drawing/2016/5/10/chartex" xmlns:cx5="http://schemas.microsoft.com/office/drawing/2016/5/11/chartex" xmlns:cx6="http://schemas.microsoft.com/office/drawing/2016/5/12/chartex" xmlns:cx7="http://schemas.microsoft.com/office/drawing/2016/5/13/chartex" xmlns:cx8="http://schemas.microsoft.com/office/drawing/2016/5/14/chartex" xmlns:mc="http://schemas.openxmlformats.org/markup-compatibility/2006" xmlns:aink="http://schemas.microsoft.com/office/drawing/2016/ink" xmlns:am3d="http://schemas.microsoft.com/office/drawing/2017/model3d" xmlns:o="urn:schemas-microsoft-com:office:office" xmlns:r="http://schemas.openxmlformats.org/officeDocument/2006/relationships" xmlns:m="http://schemas.openxmlformats.org/officeDocument/2006/math" xmlns:v="urn:schemas-microsoft-com:vml" xmlns:wp14="http://schemas.microsoft.com/office/word/2010/wordprocessingDrawing" xmlns:wp="http://schemas.openxmlformats.org/drawingml/2006/wordprocessingDrawing" xmlns:w10="urn:schemas-microsoft-com:office:word" xmlns:w="http://schemas.openxmlformats.org/wordprocessingml/2006/main" xmlns:w14="http://schemas.microsoft.com/office/word/2010/wordml" xmlns:w15="http://schemas.microsoft.com/office/word/2012/wordml" xmlns:w16cid="http://schemas.microsoft.com/office/word/2016/wordml/cid" xmlns:w16se="http://schemas.microsoft.com/office/word/2015/wordml/symex" xmlns:wpg="http://schemas.microsoft.com/office/word/2010/wordprocessingGroup" xmlns:wpi="http://schemas.microsoft.com/office/word/2010/wordprocessingInk" xmlns:wne="http://schemas.microsoft.com/office/word/2006/wordml" xmlns:wps="http://schemas.microsoft.com/office/word/2010/wordprocessingShape" mc:Ignorable="w14 w15 w16se w16cid wp14">
+<w:numbering xmlns:wpc="http://schemas.microsoft.com/office/word/2010/wordprocessingCanvas" xmlns:cx="http://schemas.microsoft.com/office/drawing/2014/chartex" xmlns:cx1="http://schemas.microsoft.com/office/drawing/2015/9/8/chartex" xmlns:mc="http://schemas.openxmlformats.org/markup-compatibility/2006" xmlns:o="urn:schemas-microsoft-com:office:office" xmlns:r="http://schemas.openxmlformats.org/officeDocument/2006/relationships" xmlns:m="http://schemas.openxmlformats.org/officeDocument/2006/math" xmlns:v="urn:schemas-microsoft-com:vml" xmlns:wp14="http://schemas.microsoft.com/office/word/2010/wordprocessingDrawing" xmlns:wp="http://schemas.openxmlformats.org/drawingml/2006/wordprocessingDrawing" xmlns:w10="urn:schemas-microsoft-com:office:word" xmlns:w="http://schemas.openxmlformats.org/wordprocessingml/2006/main" xmlns:w14="http://schemas.microsoft.com/office/word/2010/wordml" xmlns:w15="http://schemas.microsoft.com/office/word/2012/wordml" xmlns:w16se="http://schemas.microsoft.com/office/word/2015/wordml/symex" xmlns:wpg="http://schemas.microsoft.com/office/word/2010/wordprocessingGroup" xmlns:wpi="http://schemas.microsoft.com/office/word/2010/wordprocessingInk" xmlns:wne="http://schemas.microsoft.com/office/word/2006/wordml" xmlns:wps="http://schemas.microsoft.com/office/word/2010/wordprocessingShape" mc:Ignorable="w14 w15 w16se wp14">
   <w:abstractNum w:abstractNumId="0" w15:restartNumberingAfterBreak="0">
     <w:nsid w:val="08611DAA"/>
     <w:multiLevelType w:val="hybridMultilevel"/>
@@ -9476,7 +9295,7 @@
 </file>
 
 <file path=word/styles.xml><?xml version="1.0" encoding="utf-8"?>
-<w:styles xmlns:mc="http://schemas.openxmlformats.org/markup-compatibility/2006" xmlns:r="http://schemas.openxmlformats.org/officeDocument/2006/relationships" xmlns:w="http://schemas.openxmlformats.org/wordprocessingml/2006/main" xmlns:w14="http://schemas.microsoft.com/office/word/2010/wordml" xmlns:w15="http://schemas.microsoft.com/office/word/2012/wordml" xmlns:w16cid="http://schemas.microsoft.com/office/word/2016/wordml/cid" xmlns:w16se="http://schemas.microsoft.com/office/word/2015/wordml/symex" mc:Ignorable="w14 w15 w16se w16cid">
+<w:styles xmlns:mc="http://schemas.openxmlformats.org/markup-compatibility/2006" xmlns:r="http://schemas.openxmlformats.org/officeDocument/2006/relationships" xmlns:w="http://schemas.openxmlformats.org/wordprocessingml/2006/main" xmlns:w14="http://schemas.microsoft.com/office/word/2010/wordml" xmlns:w15="http://schemas.microsoft.com/office/word/2012/wordml" xmlns:w16se="http://schemas.microsoft.com/office/word/2015/wordml/symex" mc:Ignorable="w14 w15 w16se">
   <w:docDefaults>
     <w:rPrDefault>
       <w:rPr>
@@ -9492,7 +9311,7 @@
       </w:pPr>
     </w:pPrDefault>
   </w:docDefaults>
-  <w:latentStyles w:defLockedState="0" w:defUIPriority="99" w:defSemiHidden="0" w:defUnhideWhenUsed="0" w:defQFormat="0" w:count="375">
+  <w:latentStyles w:defLockedState="0" w:defUIPriority="99" w:defSemiHidden="0" w:defUnhideWhenUsed="0" w:defQFormat="0" w:count="371">
     <w:lsdException w:name="Normal" w:uiPriority="0" w:qFormat="1"/>
     <w:lsdException w:name="heading 1" w:uiPriority="9" w:qFormat="1"/>
     <w:lsdException w:name="heading 2" w:semiHidden="1" w:uiPriority="9" w:unhideWhenUsed="1" w:qFormat="1"/>
@@ -9864,10 +9683,6 @@
     <w:lsdException w:name="List Table 5 Dark Accent 6" w:uiPriority="50"/>
     <w:lsdException w:name="List Table 6 Colorful Accent 6" w:uiPriority="51"/>
     <w:lsdException w:name="List Table 7 Colorful Accent 6" w:uiPriority="52"/>
-    <w:lsdException w:name="Mention" w:semiHidden="1" w:unhideWhenUsed="1"/>
-    <w:lsdException w:name="Smart Hyperlink" w:semiHidden="1" w:unhideWhenUsed="1"/>
-    <w:lsdException w:name="Hashtag" w:semiHidden="1" w:unhideWhenUsed="1"/>
-    <w:lsdException w:name="Unresolved Mention" w:semiHidden="1" w:unhideWhenUsed="1"/>
   </w:latentStyles>
   <w:style w:type="paragraph" w:default="1" w:styleId="Normal">
     <w:name w:val="Normal"/>
@@ -10190,7 +10005,7 @@
       <w:shd w:val="clear" w:color="auto" w:fill="E1DFDD"/>
     </w:rPr>
   </w:style>
-  <w:style w:type="character" w:styleId="UnresolvedMention">
+  <w:style w:type="character" w:customStyle="1" w:styleId="UnresolvedMention">
     <w:name w:val="Unresolved Mention"/>
     <w:basedOn w:val="DefaultParagraphFont"/>
     <w:uiPriority w:val="99"/>
@@ -10505,7 +10320,7 @@
 </file>
 
 <file path=customXml/itemProps1.xml><?xml version="1.0" encoding="utf-8"?>
-<ds:datastoreItem xmlns:ds="http://schemas.openxmlformats.org/officeDocument/2006/customXml" ds:itemID="{22298BA8-9526-4344-A24E-BD59ED9E3A81}">
+<ds:datastoreItem xmlns:ds="http://schemas.openxmlformats.org/officeDocument/2006/customXml" ds:itemID="{04AB798A-5D0F-4A17-B63C-D0342BA605C5}">
   <ds:schemaRefs>
     <ds:schemaRef ds:uri="http://schemas.openxmlformats.org/officeDocument/2006/bibliography"/>
   </ds:schemaRefs>

</xml_diff>